<commit_message>
Update figures and add working draft
</commit_message>
<xml_diff>
--- a/supplementary files/Supplementary_Table_HI_Results.docx
+++ b/supplementary files/Supplementary_Table_HI_Results.docx
@@ -15788,8 +15788,15 @@
       <w:r>
         <w:rPr>
           <w:rFonts w:ascii="Times New Roman" w:hAnsi="Times New Roman" w:cs="Times New Roman"/>
+          <w:b/>
         </w:rPr>
-        <w:t>Supplementary Table 1. Results from a pair of hemagglutination inhibition (</w:t>
+        <w:t>Supplementary Table 1.</w:t>
+      </w:r>
+      <w:r>
+        <w:rPr>
+          <w:rFonts w:ascii="Times New Roman" w:hAnsi="Times New Roman" w:cs="Times New Roman"/>
+        </w:rPr>
+        <w:t xml:space="preserve"> Results from a pair of hemagglutination inhibition (</w:t>
       </w:r>
       <w:bookmarkStart w:id="0" w:name="_GoBack"/>
       <w:bookmarkEnd w:id="0"/>

</xml_diff>